<commit_message>
updated readme to include sql grammar
</commit_message>
<xml_diff>
--- a/sqlparser.docx
+++ b/sqlparser.docx
@@ -847,6 +847,563 @@
           <w:rStyle w:val="VerbatimChar"/>
         </w:rPr>
         <w:t xml:space="preserve">&gt; bin/sql_parser &lt;filename&gt;</w:t>
+      </w:r>
+    </w:p>
+    <w:bookmarkStart w:id="29" w:name="condensed-chisql-grammar"/>
+    <w:p>
+      <w:pPr>
+        <w:pStyle w:val="Heading2"/>
+      </w:pPr>
+      <w:r>
+        <w:t xml:space="preserve">Condensed chiSQL grammar</w:t>
+      </w:r>
+    </w:p>
+    <w:bookmarkEnd w:id="29"/>
+    <w:p>
+      <w:r>
+        <w:t xml:space="preserve">Here's a summary of the SQL subset we parse in chiSQL:</w:t>
+      </w:r>
+    </w:p>
+    <w:p>
+      <w:pPr>
+        <w:pStyle w:val="SourceCode"/>
+      </w:pPr>
+      <w:r>
+        <w:rPr>
+          <w:rStyle w:val="VerbatimChar"/>
+        </w:rPr>
+        <w:t xml:space="preserve">sql_queries ::= ((create_table|insert_into|delete_from|select)? ';')+</w:t>
+      </w:r>
+      <w:r>
+        <w:cr/>
+      </w:r>
+      <w:r>
+        <w:rPr>
+          <w:rStyle w:val="VerbatimChar"/>
+        </w:rPr>
+        <w:t xml:space="preserve"/>
+      </w:r>
+      <w:r>
+        <w:cr/>
+      </w:r>
+      <w:r>
+        <w:rPr>
+          <w:rStyle w:val="VerbatimChar"/>
+        </w:rPr>
+        <w:t xml:space="preserve">create_table ::= CREATE TABLE table_name '(' column_dec_list ')' </w:t>
+      </w:r>
+      <w:r>
+        <w:cr/>
+      </w:r>
+      <w:r>
+        <w:rPr>
+          <w:rStyle w:val="VerbatimChar"/>
+        </w:rPr>
+        <w:t xml:space="preserve"/>
+      </w:r>
+      <w:r>
+        <w:cr/>
+      </w:r>
+      <w:r>
+        <w:rPr>
+          <w:rStyle w:val="VerbatimChar"/>
+        </w:rPr>
+        <w:t xml:space="preserve">column_dec_list ::= column_dec (',' column_dec)* </w:t>
+      </w:r>
+      <w:r>
+        <w:cr/>
+      </w:r>
+      <w:r>
+        <w:rPr>
+          <w:rStyle w:val="VerbatimChar"/>
+        </w:rPr>
+        <w:t xml:space="preserve"/>
+      </w:r>
+      <w:r>
+        <w:cr/>
+      </w:r>
+      <w:r>
+        <w:rPr>
+          <w:rStyle w:val="VerbatimChar"/>
+        </w:rPr>
+        <w:t xml:space="preserve">column_dec ::= column_name type ('(' INT_LITERAL ')')? (constraint)* | key_dec</w:t>
+      </w:r>
+      <w:r>
+        <w:cr/>
+      </w:r>
+      <w:r>
+        <w:rPr>
+          <w:rStyle w:val="VerbatimChar"/>
+        </w:rPr>
+        <w:t xml:space="preserve"/>
+      </w:r>
+      <w:r>
+        <w:cr/>
+      </w:r>
+      <w:r>
+        <w:rPr>
+          <w:rStyle w:val="VerbatimChar"/>
+        </w:rPr>
+        <w:t xml:space="preserve">type ::= INT | DOUBLE | CHAR | VARCHAR | TEXT</w:t>
+      </w:r>
+      <w:r>
+        <w:cr/>
+      </w:r>
+      <w:r>
+        <w:rPr>
+          <w:rStyle w:val="VerbatimChar"/>
+        </w:rPr>
+        <w:t xml:space="preserve"/>
+      </w:r>
+      <w:r>
+        <w:cr/>
+      </w:r>
+      <w:r>
+        <w:rPr>
+          <w:rStyle w:val="VerbatimChar"/>
+        </w:rPr>
+        <w:t xml:space="preserve">constraint ::= NOT NULL | UNIQUE | PRIMARY KEY</w:t>
+      </w:r>
+      <w:r>
+        <w:cr/>
+      </w:r>
+      <w:r>
+        <w:rPr>
+          <w:rStyle w:val="VerbatimChar"/>
+        </w:rPr>
+        <w:t xml:space="preserve">            | FOREIGN KEY REFERENCES table_name ('(' column_name ')')?</w:t>
+      </w:r>
+      <w:r>
+        <w:cr/>
+      </w:r>
+      <w:r>
+        <w:rPr>
+          <w:rStyle w:val="VerbatimChar"/>
+        </w:rPr>
+        <w:t xml:space="preserve">            | DEFAULT (literal_value | AUTO INCREMENT)</w:t>
+      </w:r>
+      <w:r>
+        <w:cr/>
+      </w:r>
+      <w:r>
+        <w:rPr>
+          <w:rStyle w:val="VerbatimChar"/>
+        </w:rPr>
+        <w:t xml:space="preserve">            | CHECK bool_expression</w:t>
+      </w:r>
+      <w:r>
+        <w:cr/>
+      </w:r>
+      <w:r>
+        <w:rPr>
+          <w:rStyle w:val="VerbatimChar"/>
+        </w:rPr>
+        <w:t xml:space="preserve"/>
+      </w:r>
+      <w:r>
+        <w:cr/>
+      </w:r>
+      <w:r>
+        <w:rPr>
+          <w:rStyle w:val="VerbatimChar"/>
+        </w:rPr>
+        <w:t xml:space="preserve">key_dec ::= PRIMARY KEY '(' column_names_list ')'</w:t>
+      </w:r>
+      <w:r>
+        <w:cr/>
+      </w:r>
+      <w:r>
+        <w:rPr>
+          <w:rStyle w:val="VerbatimChar"/>
+        </w:rPr>
+        <w:t xml:space="preserve">         | FOREIGN KEY '(' column_name ')' REFERENCES table_name ('(' column_name ')')?</w:t>
+      </w:r>
+      <w:r>
+        <w:cr/>
+      </w:r>
+      <w:r>
+        <w:rPr>
+          <w:rStyle w:val="VerbatimChar"/>
+        </w:rPr>
+        <w:t xml:space="preserve"/>
+      </w:r>
+      <w:r>
+        <w:cr/>
+      </w:r>
+      <w:r>
+        <w:rPr>
+          <w:rStyle w:val="VerbatimChar"/>
+        </w:rPr>
+        <w:t xml:space="preserve">insert_into ::= INSERT INTO table_name </w:t>
+      </w:r>
+      <w:r>
+        <w:cr/>
+      </w:r>
+      <w:r>
+        <w:rPr>
+          <w:rStyle w:val="VerbatimChar"/>
+        </w:rPr>
+        <w:t xml:space="preserve">                ('(' column_name (',' column_name)* ')')? </w:t>
+      </w:r>
+      <w:r>
+        <w:cr/>
+      </w:r>
+      <w:r>
+        <w:rPr>
+          <w:rStyle w:val="VerbatimChar"/>
+        </w:rPr>
+        <w:t xml:space="preserve">                VALUES '(' literal_value (',' literal_value)* ')'</w:t>
+      </w:r>
+      <w:r>
+        <w:cr/>
+      </w:r>
+      <w:r>
+        <w:rPr>
+          <w:rStyle w:val="VerbatimChar"/>
+        </w:rPr>
+        <w:t xml:space="preserve"/>
+      </w:r>
+      <w:r>
+        <w:cr/>
+      </w:r>
+      <w:r>
+        <w:rPr>
+          <w:rStyle w:val="VerbatimChar"/>
+        </w:rPr>
+        <w:t xml:space="preserve">literal_value ::= INT_LITERAL | DOUBLE_LITERAL | STRING_LITERAL</w:t>
+      </w:r>
+      <w:r>
+        <w:cr/>
+      </w:r>
+      <w:r>
+        <w:rPr>
+          <w:rStyle w:val="VerbatimChar"/>
+        </w:rPr>
+        <w:t xml:space="preserve"/>
+      </w:r>
+      <w:r>
+        <w:cr/>
+      </w:r>
+      <w:r>
+        <w:rPr>
+          <w:rStyle w:val="VerbatimChar"/>
+        </w:rPr>
+        <w:t xml:space="preserve">delete_from ::= DELETE FROM table_name where_condition</w:t>
+      </w:r>
+      <w:r>
+        <w:cr/>
+      </w:r>
+      <w:r>
+        <w:rPr>
+          <w:rStyle w:val="VerbatimChar"/>
+        </w:rPr>
+        <w:t xml:space="preserve"/>
+      </w:r>
+      <w:r>
+        <w:cr/>
+      </w:r>
+      <w:r>
+        <w:rPr>
+          <w:rStyle w:val="VerbatimChar"/>
+        </w:rPr>
+        <w:t xml:space="preserve">select ::= select_statement ((UNION | INTERSECT | EXCEPT) select_statement)*</w:t>
+      </w:r>
+      <w:r>
+        <w:cr/>
+      </w:r>
+      <w:r>
+        <w:rPr>
+          <w:rStyle w:val="VerbatimChar"/>
+        </w:rPr>
+        <w:t xml:space="preserve"/>
+      </w:r>
+      <w:r>
+        <w:cr/>
+      </w:r>
+      <w:r>
+        <w:rPr>
+          <w:rStyle w:val="VerbatimChar"/>
+        </w:rPr>
+        <w:t xml:space="preserve">select_statement ::= SELECT (DISTINCT)? expression_list FROM table (select_constraint)*</w:t>
+      </w:r>
+      <w:r>
+        <w:cr/>
+      </w:r>
+      <w:r>
+        <w:rPr>
+          <w:rStyle w:val="VerbatimChar"/>
+        </w:rPr>
+        <w:t xml:space="preserve">                  | '(' select_statement ')'</w:t>
+      </w:r>
+      <w:r>
+        <w:cr/>
+      </w:r>
+      <w:r>
+        <w:rPr>
+          <w:rStyle w:val="VerbatimChar"/>
+        </w:rPr>
+        <w:t xml:space="preserve"/>
+      </w:r>
+      <w:r>
+        <w:cr/>
+      </w:r>
+      <w:r>
+        <w:rPr>
+          <w:rStyle w:val="VerbatimChar"/>
+        </w:rPr>
+        <w:t xml:space="preserve">select_constraint ::= ON bool_expression</w:t>
+      </w:r>
+      <w:r>
+        <w:cr/>
+      </w:r>
+      <w:r>
+        <w:rPr>
+          <w:rStyle w:val="VerbatimChar"/>
+        </w:rPr>
+        <w:t xml:space="preserve">                   | USING '(' column_names_list ')'</w:t>
+      </w:r>
+      <w:r>
+        <w:cr/>
+      </w:r>
+      <w:r>
+        <w:rPr>
+          <w:rStyle w:val="VerbatimChar"/>
+        </w:rPr>
+        <w:t xml:space="preserve">                   | WHERE bool_expression</w:t>
+      </w:r>
+      <w:r>
+        <w:cr/>
+      </w:r>
+      <w:r>
+        <w:rPr>
+          <w:rStyle w:val="VerbatimChar"/>
+        </w:rPr>
+        <w:t xml:space="preserve">                   | ORDER BY column_name (ASC | DESC)?</w:t>
+      </w:r>
+      <w:r>
+        <w:cr/>
+      </w:r>
+      <w:r>
+        <w:rPr>
+          <w:rStyle w:val="VerbatimChar"/>
+        </w:rPr>
+        <w:t xml:space="preserve"/>
+      </w:r>
+      <w:r>
+        <w:cr/>
+      </w:r>
+      <w:r>
+        <w:rPr>
+          <w:rStyle w:val="VerbatimChar"/>
+        </w:rPr>
+        <w:t xml:space="preserve">bool_expression ::= bool_term ((AND | OR) bool_term)*</w:t>
+      </w:r>
+      <w:r>
+        <w:cr/>
+      </w:r>
+      <w:r>
+        <w:rPr>
+          <w:rStyle w:val="VerbatimChar"/>
+        </w:rPr>
+        <w:t xml:space="preserve"/>
+      </w:r>
+      <w:r>
+        <w:cr/>
+      </w:r>
+      <w:r>
+        <w:rPr>
+          <w:rStyle w:val="VerbatimChar"/>
+        </w:rPr>
+        <w:t xml:space="preserve">bool_term ::= expression ('=' | '&gt;' | '&lt;' | GEQ | LEQ | NEQ) expression</w:t>
+      </w:r>
+      <w:r>
+        <w:cr/>
+      </w:r>
+      <w:r>
+        <w:rPr>
+          <w:rStyle w:val="VerbatimChar"/>
+        </w:rPr>
+        <w:t xml:space="preserve">           | expression IN '(' select ')'</w:t>
+      </w:r>
+      <w:r>
+        <w:cr/>
+      </w:r>
+      <w:r>
+        <w:rPr>
+          <w:rStyle w:val="VerbatimChar"/>
+        </w:rPr>
+        <w:t xml:space="preserve">           | '(' bool_expression ')'</w:t>
+      </w:r>
+      <w:r>
+        <w:cr/>
+      </w:r>
+      <w:r>
+        <w:rPr>
+          <w:rStyle w:val="VerbatimChar"/>
+        </w:rPr>
+        <w:t xml:space="preserve">           | NOT bool_term</w:t>
+      </w:r>
+      <w:r>
+        <w:cr/>
+      </w:r>
+      <w:r>
+        <w:rPr>
+          <w:rStyle w:val="VerbatimChar"/>
+        </w:rPr>
+        <w:t xml:space="preserve"/>
+      </w:r>
+      <w:r>
+        <w:cr/>
+      </w:r>
+      <w:r>
+        <w:rPr>
+          <w:rStyle w:val="VerbatimChar"/>
+        </w:rPr>
+        <w:t xml:space="preserve">expression_list ::= expression (',' expression)*</w:t>
+      </w:r>
+      <w:r>
+        <w:cr/>
+      </w:r>
+      <w:r>
+        <w:rPr>
+          <w:rStyle w:val="VerbatimChar"/>
+        </w:rPr>
+        <w:t xml:space="preserve"/>
+      </w:r>
+      <w:r>
+        <w:cr/>
+      </w:r>
+      <w:r>
+        <w:rPr>
+          <w:rStyle w:val="VerbatimChar"/>
+        </w:rPr>
+        <w:t xml:space="preserve">expression ::= term (('+'|'-'|'*'|'/') term)*</w:t>
+      </w:r>
+      <w:r>
+        <w:cr/>
+      </w:r>
+      <w:r>
+        <w:rPr>
+          <w:rStyle w:val="VerbatimChar"/>
+        </w:rPr>
+        <w:t xml:space="preserve"/>
+      </w:r>
+      <w:r>
+        <w:cr/>
+      </w:r>
+      <w:r>
+        <w:rPr>
+          <w:rStyle w:val="VerbatimChar"/>
+        </w:rPr>
+        <w:t xml:space="preserve">term ::= literal_value</w:t>
+      </w:r>
+      <w:r>
+        <w:cr/>
+      </w:r>
+      <w:r>
+        <w:rPr>
+          <w:rStyle w:val="VerbatimChar"/>
+        </w:rPr>
+        <w:t xml:space="preserve">   | (table_name '.')? (column_name | '*' | NULL)</w:t>
+      </w:r>
+      <w:r>
+        <w:cr/>
+      </w:r>
+      <w:r>
+        <w:rPr>
+          <w:rStyle w:val="VerbatimChar"/>
+        </w:rPr>
+        <w:t xml:space="preserve">   | '(' expression ')'</w:t>
+      </w:r>
+      <w:r>
+        <w:cr/>
+      </w:r>
+      <w:r>
+        <w:rPr>
+          <w:rStyle w:val="VerbatimChar"/>
+        </w:rPr>
+        <w:t xml:space="preserve">   | (COUNT | SUM | AVG | MIN | MAX) '(' expression ')'</w:t>
+      </w:r>
+      <w:r>
+        <w:cr/>
+      </w:r>
+      <w:r>
+        <w:rPr>
+          <w:rStyle w:val="VerbatimChar"/>
+        </w:rPr>
+        <w:t xml:space="preserve">   | '-' term </w:t>
+      </w:r>
+      <w:r>
+        <w:cr/>
+      </w:r>
+      <w:r>
+        <w:rPr>
+          <w:rStyle w:val="VerbatimChar"/>
+        </w:rPr>
+        <w:t xml:space="preserve"/>
+      </w:r>
+      <w:r>
+        <w:cr/>
+      </w:r>
+      <w:r>
+        <w:rPr>
+          <w:rStyle w:val="VerbatimChar"/>
+        </w:rPr>
+        <w:t xml:space="preserve">column_name ::= IDENTIFIER </w:t>
+      </w:r>
+      <w:r>
+        <w:cr/>
+      </w:r>
+      <w:r>
+        <w:rPr>
+          <w:rStyle w:val="VerbatimChar"/>
+        </w:rPr>
+        <w:t xml:space="preserve"/>
+      </w:r>
+      <w:r>
+        <w:cr/>
+      </w:r>
+      <w:r>
+        <w:rPr>
+          <w:rStyle w:val="VerbatimChar"/>
+        </w:rPr>
+        <w:t xml:space="preserve">table_name ::= IDENTIFIER </w:t>
+      </w:r>
+      <w:r>
+        <w:cr/>
+      </w:r>
+      <w:r>
+        <w:rPr>
+          <w:rStyle w:val="VerbatimChar"/>
+        </w:rPr>
+        <w:t xml:space="preserve"/>
+      </w:r>
+      <w:r>
+        <w:cr/>
+      </w:r>
+      <w:r>
+        <w:rPr>
+          <w:rStyle w:val="VerbatimChar"/>
+        </w:rPr>
+        <w:t xml:space="preserve">table ::= table_name ((AS)? IDENTIFIER)? ((',' | join) table_name)*</w:t>
+      </w:r>
+      <w:r>
+        <w:cr/>
+      </w:r>
+      <w:r>
+        <w:rPr>
+          <w:rStyle w:val="VerbatimChar"/>
+        </w:rPr>
+        <w:t xml:space="preserve"/>
+      </w:r>
+      <w:r>
+        <w:cr/>
+      </w:r>
+      <w:r>
+        <w:rPr>
+          <w:rStyle w:val="VerbatimChar"/>
+        </w:rPr>
+        <w:t xml:space="preserve">join ::= (CROSS | INNER | (LEFT | RIGHT) (OUTER)? | NATURAL)? JOIN</w:t>
       </w:r>
     </w:p>
   </w:body>
@@ -860,7 +1417,7 @@
 <file path=word/numbering.xml><?xml version="1.0" encoding="utf-8"?>
 <w:numbering xmlns:w="http://schemas.openxmlformats.org/wordprocessingml/2006/main">
   <w:abstractNum w:abstractNumId="0">
-    <w:nsid w:val="4dac0581"/>
+    <w:nsid w:val="af3f2bdb"/>
     <w:multiLevelType w:val="multilevel"/>
     <w:lvl w:ilvl="0">
       <w:numFmt w:val="bullet"/>
@@ -941,7 +1498,7 @@
     </w:lvl>
   </w:abstractNum>
   <w:abstractNum w:abstractNumId="2">
-    <w:nsid w:val="ebbc7fd6"/>
+    <w:nsid w:val="498363ad"/>
     <w:multiLevelType w:val="multilevel"/>
     <w:lvl w:ilvl="0">
       <w:numFmt w:val="bullet"/>

</xml_diff>